<commit_message>
Test Cases - 1 & 2 & 3 & 4.
</commit_message>
<xml_diff>
--- a/Documenten EenmaalAndermaal/Test cases/Test cases - 1.docx
+++ b/Documenten EenmaalAndermaal/Test cases/Test cases - 1.docx
@@ -18,20 +18,10 @@
         <w:pStyle w:val="Ondertitel"/>
       </w:pPr>
       <w:r>
-        <w:t>Erkan</w:t>
+        <w:t>Erkan Alper 613535</w:t>
       </w:r>
-      <w:r>
-        <w:t xml:space="preserve"> </w:t>
-      </w:r>
-      <w:r>
-        <w:t>Alper</w:t>
-      </w:r>
-      <w:r>
-        <w:t xml:space="preserve"> 61</w:t>
-      </w:r>
-      <w:r>
-        <w:t>3535</w:t>
-      </w:r>
+      <w:bookmarkStart w:id="0" w:name="_GoBack"/>
+      <w:bookmarkEnd w:id="0"/>
     </w:p>
     <w:tbl>
       <w:tblPr>
@@ -48,41 +38,22 @@
       <w:tr>
         <w:tc>
           <w:tcPr>
-            <w:tcW w:w="2065" w:type="dxa"/>
-          </w:tcPr>
-          <w:p>
-            <w:r>
-              <w:t>Test</w:t>
-            </w:r>
-          </w:p>
-        </w:tc>
-        <w:tc>
-          <w:tcPr>
-            <w:tcW w:w="3900" w:type="dxa"/>
-          </w:tcPr>
-          <w:p>
-            <w:r>
-              <w:t>Input</w:t>
-            </w:r>
-          </w:p>
-        </w:tc>
-        <w:tc>
-          <w:tcPr>
-            <w:tcW w:w="2220" w:type="dxa"/>
-          </w:tcPr>
-          <w:p>
-            <w:r>
-              <w:t>Verwacht resultaat</w:t>
-            </w:r>
-          </w:p>
-        </w:tc>
-        <w:tc>
-          <w:tcPr>
-            <w:tcW w:w="1980" w:type="dxa"/>
-          </w:tcPr>
-          <w:p>
-            <w:r>
-              <w:t>Werkelijk resultaat</w:t>
+            <w:tcW w:w="10165" w:type="dxa"/>
+            <w:gridSpan w:val="4"/>
+          </w:tcPr>
+          <w:p>
+            <w:pPr>
+              <w:rPr>
+                <w:b/>
+                <w:i/>
+              </w:rPr>
+            </w:pPr>
+            <w:r>
+              <w:rPr>
+                <w:b/>
+                <w:i/>
+              </w:rPr>
+              <w:t>Registreren</w:t>
             </w:r>
           </w:p>
         </w:tc>
@@ -94,10 +65,7 @@
           </w:tcPr>
           <w:p>
             <w:r>
-              <w:t>Een juiste input van alle velden</w:t>
-            </w:r>
-            <w:r>
-              <w:t xml:space="preserve"> die verplicht zijn.</w:t>
+              <w:t>Test</w:t>
             </w:r>
           </w:p>
         </w:tc>
@@ -107,55 +75,9 @@
           </w:tcPr>
           <w:p>
             <w:r>
-              <w:t>Voornaam: &lt;voornaam&gt;</w:t>
-            </w:r>
-          </w:p>
-          <w:p>
-            <w:r>
-              <w:t>Achternaam: &lt;achternaam&gt;</w:t>
-            </w:r>
-          </w:p>
-          <w:p>
-            <w:r>
-              <w:t>Adresregel: &lt;adresregel&gt;</w:t>
-            </w:r>
-          </w:p>
-          <w:p>
-            <w:r>
-              <w:t>Postcode: &lt;postcode&gt;</w:t>
-            </w:r>
-          </w:p>
-          <w:p>
-            <w:r>
-              <w:t>Plaatsnaam: &lt;plaatsnaam&gt;</w:t>
-            </w:r>
-          </w:p>
-          <w:p>
-            <w:r>
-              <w:t>Emailadres: &lt;emailadres&gt;</w:t>
-            </w:r>
-          </w:p>
-          <w:p>
-            <w:r>
-              <w:t>Antwoord: &lt;antwoord&gt;</w:t>
-            </w:r>
-          </w:p>
-          <w:p>
-            <w:r>
-              <w:t>Gebruikersnaam: &lt;gebruikersnaam&gt;</w:t>
-            </w:r>
-          </w:p>
-          <w:p>
-            <w:r>
-              <w:t>Wachtwoord: &lt;wachtwoord&gt;</w:t>
-            </w:r>
-          </w:p>
-          <w:p>
-            <w:r>
-              <w:t>Captcha: &lt;captcha&gt;</w:t>
-            </w:r>
-          </w:p>
-          <w:p/>
+              <w:t>Input</w:t>
+            </w:r>
+          </w:p>
         </w:tc>
         <w:tc>
           <w:tcPr>
@@ -163,7 +85,7 @@
           </w:tcPr>
           <w:p>
             <w:r>
-              <w:t>Data wordt naar de database gestuurd.</w:t>
+              <w:t>Verwacht resultaat</w:t>
             </w:r>
           </w:p>
         </w:tc>
@@ -173,7 +95,7 @@
           </w:tcPr>
           <w:p>
             <w:r>
-              <w:t>Data wordt ingevoerd in de database.</w:t>
+              <w:t>Werkelijk resultaat</w:t>
             </w:r>
           </w:p>
         </w:tc>
@@ -185,7 +107,7 @@
           </w:tcPr>
           <w:p>
             <w:r>
-              <w:t>Onjuiste captcha</w:t>
+              <w:t>Een juiste input van alle velden die verplicht zijn.</w:t>
             </w:r>
           </w:p>
         </w:tc>
@@ -195,9 +117,55 @@
           </w:tcPr>
           <w:p>
             <w:r>
+              <w:t>Voornaam: &lt;voornaam&gt;</w:t>
+            </w:r>
+          </w:p>
+          <w:p>
+            <w:r>
+              <w:t>Achternaam: &lt;achternaam&gt;</w:t>
+            </w:r>
+          </w:p>
+          <w:p>
+            <w:r>
+              <w:t>Adresregel: &lt;adresregel&gt;</w:t>
+            </w:r>
+          </w:p>
+          <w:p>
+            <w:r>
+              <w:t>Postcode: &lt;postcode&gt;</w:t>
+            </w:r>
+          </w:p>
+          <w:p>
+            <w:r>
+              <w:t>Plaatsnaam: &lt;plaatsnaam&gt;</w:t>
+            </w:r>
+          </w:p>
+          <w:p>
+            <w:r>
+              <w:t>Emailadres: &lt;emailadres&gt;</w:t>
+            </w:r>
+          </w:p>
+          <w:p>
+            <w:r>
+              <w:t>Antwoord: &lt;antwoord&gt;</w:t>
+            </w:r>
+          </w:p>
+          <w:p>
+            <w:r>
+              <w:t>Gebruikersnaam: &lt;gebruikersnaam&gt;</w:t>
+            </w:r>
+          </w:p>
+          <w:p>
+            <w:r>
+              <w:t>Wachtwoord: &lt;wachtwoord&gt;</w:t>
+            </w:r>
+          </w:p>
+          <w:p>
+            <w:r>
               <w:t>Captcha: &lt;captcha&gt;</w:t>
             </w:r>
           </w:p>
+          <w:p/>
         </w:tc>
         <w:tc>
           <w:tcPr>
@@ -205,7 +173,7 @@
           </w:tcPr>
           <w:p>
             <w:r>
-              <w:t>Ingevoerde code komt overeen met de afbeelding</w:t>
+              <w:t>Data wordt naar de database gestuurd.</w:t>
             </w:r>
           </w:p>
         </w:tc>
@@ -215,7 +183,7 @@
           </w:tcPr>
           <w:p>
             <w:r>
-              <w:t xml:space="preserve">De gebruiker </w:t>
+              <w:t>Data wordt ingevoerd in de database.</w:t>
             </w:r>
           </w:p>
         </w:tc>
@@ -227,6 +195,48 @@
           </w:tcPr>
           <w:p>
             <w:r>
+              <w:t>Onjuiste captcha</w:t>
+            </w:r>
+          </w:p>
+        </w:tc>
+        <w:tc>
+          <w:tcPr>
+            <w:tcW w:w="3900" w:type="dxa"/>
+          </w:tcPr>
+          <w:p>
+            <w:r>
+              <w:t>Captcha: &lt;captcha&gt;</w:t>
+            </w:r>
+          </w:p>
+        </w:tc>
+        <w:tc>
+          <w:tcPr>
+            <w:tcW w:w="2220" w:type="dxa"/>
+          </w:tcPr>
+          <w:p>
+            <w:r>
+              <w:t>Ingevoerde code komt overeen met de afbeelding</w:t>
+            </w:r>
+          </w:p>
+        </w:tc>
+        <w:tc>
+          <w:tcPr>
+            <w:tcW w:w="1980" w:type="dxa"/>
+          </w:tcPr>
+          <w:p>
+            <w:r>
+              <w:t xml:space="preserve">De gebruiker </w:t>
+            </w:r>
+          </w:p>
+        </w:tc>
+      </w:tr>
+      <w:tr>
+        <w:tc>
+          <w:tcPr>
+            <w:tcW w:w="2065" w:type="dxa"/>
+          </w:tcPr>
+          <w:p>
+            <w:r>
               <w:t>Symbolen invoeren in plaats van tekst</w:t>
             </w:r>
           </w:p>
@@ -237,68 +247,32 @@
           </w:tcPr>
           <w:p>
             <w:r>
-              <w:t>Voornaam: &lt;</w:t>
-            </w:r>
-            <w:r>
-              <w:t>Erkan@</w:t>
-            </w:r>
-            <w:r>
-              <w:t>&gt;</w:t>
-            </w:r>
-          </w:p>
-          <w:p>
-            <w:r>
-              <w:t>Achternaam: &lt;</w:t>
-            </w:r>
-            <w:r>
-              <w:t>Alper@</w:t>
-            </w:r>
-            <w:r>
-              <w:t>&gt;</w:t>
-            </w:r>
-          </w:p>
-          <w:p>
-            <w:r>
-              <w:t>Adresregel: &lt;adresregel</w:t>
-            </w:r>
-            <w:r>
-              <w:t>@</w:t>
-            </w:r>
-            <w:r>
-              <w:t>&gt;</w:t>
-            </w:r>
-          </w:p>
-          <w:p>
-            <w:r>
-              <w:t>Postcode: &lt;postcode</w:t>
-            </w:r>
-            <w:r>
-              <w:t>#</w:t>
-            </w:r>
-            <w:r>
-              <w:t>&gt;</w:t>
-            </w:r>
-          </w:p>
-          <w:p>
-            <w:r>
-              <w:t>Plaatsnaam: &lt;plaatsnaam</w:t>
-            </w:r>
-            <w:r>
-              <w:t>%</w:t>
-            </w:r>
-            <w:r>
-              <w:t>&gt;</w:t>
-            </w:r>
-          </w:p>
-          <w:p>
-            <w:r>
-              <w:t>Antwoord: &lt;antwoord</w:t>
-            </w:r>
-            <w:r>
-              <w:t>*</w:t>
-            </w:r>
-            <w:r>
-              <w:t>&gt;</w:t>
+              <w:t>Voornaam: &lt;Erkan@&gt;</w:t>
+            </w:r>
+          </w:p>
+          <w:p>
+            <w:r>
+              <w:t>Achternaam: &lt;Alper@&gt;</w:t>
+            </w:r>
+          </w:p>
+          <w:p>
+            <w:r>
+              <w:t>Adresregel: &lt;adresregel@&gt;</w:t>
+            </w:r>
+          </w:p>
+          <w:p>
+            <w:r>
+              <w:t>Postcode: &lt;postcode#&gt;</w:t>
+            </w:r>
+          </w:p>
+          <w:p>
+            <w:r>
+              <w:t>Plaatsnaam: &lt;plaatsnaam%&gt;</w:t>
+            </w:r>
+          </w:p>
+          <w:p>
+            <w:r>
+              <w:t>Antwoord: &lt;antwoord*&gt;</w:t>
             </w:r>
           </w:p>
           <w:p>
@@ -395,12 +369,7 @@
     </w:p>
     <w:p>
       <w:r>
-        <w:t>Hieruit blijkt dat de velden nog moeten worden gesanitised op HTML-tags en symbolen.</w:t>
-      </w:r>
-      <w:bookmarkStart w:id="0" w:name="_GoBack"/>
-      <w:bookmarkEnd w:id="0"/>
-      <w:r>
-        <w:t xml:space="preserve"> </w:t>
+        <w:t xml:space="preserve">Hieruit blijkt dat de velden nog moeten worden gesanitised op HTML-tags en symbolen. </w:t>
       </w:r>
     </w:p>
     <w:sectPr>
@@ -536,6 +505,7 @@
     <w:lsdException w:name="HTML Sample" w:semiHidden="1" w:unhideWhenUsed="1"/>
     <w:lsdException w:name="HTML Typewriter" w:semiHidden="1" w:unhideWhenUsed="1"/>
     <w:lsdException w:name="HTML Variable" w:semiHidden="1" w:unhideWhenUsed="1"/>
+    <w:lsdException w:name="Normal Table" w:semiHidden="1" w:unhideWhenUsed="1"/>
     <w:lsdException w:name="annotation subject" w:semiHidden="1" w:unhideWhenUsed="1"/>
     <w:lsdException w:name="No List" w:semiHidden="1" w:unhideWhenUsed="1"/>
     <w:lsdException w:name="Outline List 1" w:semiHidden="1" w:unhideWhenUsed="1"/>
@@ -582,8 +552,10 @@
     <w:lsdException w:name="Table Subtle 2" w:semiHidden="1" w:unhideWhenUsed="1"/>
     <w:lsdException w:name="Table Web 1" w:semiHidden="1" w:unhideWhenUsed="1"/>
     <w:lsdException w:name="Table Web 2" w:semiHidden="1" w:unhideWhenUsed="1"/>
+    <w:lsdException w:name="Table Web 3" w:semiHidden="1" w:unhideWhenUsed="1"/>
     <w:lsdException w:name="Balloon Text" w:semiHidden="1" w:unhideWhenUsed="1"/>
     <w:lsdException w:name="Table Grid" w:uiPriority="39"/>
+    <w:lsdException w:name="Table Theme" w:semiHidden="1" w:unhideWhenUsed="1"/>
     <w:lsdException w:name="Placeholder Text" w:semiHidden="1"/>
     <w:lsdException w:name="No Spacing" w:uiPriority="1" w:qFormat="1"/>
     <w:lsdException w:name="Light Shading" w:uiPriority="60"/>

</xml_diff>